<commit_message>
post major UI changes pre email
</commit_message>
<xml_diff>
--- a/backend/media/generated_cvs/docx/cv_2804_1.docx
+++ b/backend/media/generated_cvs/docx/cv_2804_1.docx
@@ -8,16 +8,14 @@
         <w:jc w:val="center"/>
       </w:pPr>
       <w:r>
-        <w:t>John Doe</w:t>
+        <w:t>Chief of Party - Danish Refugee Council (DRC) (November 2019 - November 2020)</w:t>
       </w:r>
     </w:p>
     <w:p>
       <w:pPr>
         <w:jc w:val="center"/>
       </w:pPr>
-      <w:r>
-        <w:t>Tel: +254712345678 | Email: john.doe@example.com | Address: Nairobi, Kenya</w:t>
-      </w:r>
+      <w:r/>
     </w:p>
     <w:p>
       <w:pPr>
@@ -30,7 +28,7 @@
     </w:p>
     <w:p>
       <w:r>
-        <w:t>Dynamic and results-oriented leader with over 10 years of senior leadership experience in international development, specializing in strategic planning, resource mobilization, and program impact. Proven track record in fostering shared-value partnerships and leading risk management initiatives to ensure operational viability and compliance.</w:t>
+        <w:t>A visionary and results-driven humanitarian leader with over 22 years of experience in program management, strategic planning, fundraising, and resource mobilization. I have successfully led multi-sectoral initiatives across WASH, shelter, financial inclusion, education, food security, and livelihoods in East Africa. My expertise lies in fostering gender equality, climate resilience, and poverty alleviation. As a thought leader, I have developed shared-value partnerships and driven systemic change by mobilizing resources from institutional donors, private sector actors, and philanthropic organizations. Currently pursuing a PhD in Disaster Management and Sustainable Development, I am committed to addressing the root causes of inequality and poverty through innovative and evidence-based solutions.</w:t>
       </w:r>
     </w:p>
     <w:p>
@@ -44,56 +42,7 @@
     </w:p>
     <w:p>
       <w:r>
-        <w:t>Strategic Planning | Resource Mobilization | Program Impact | Risk Management | Donor Compliance | Leadership Development | Partnership Building | Financial Management | Operational Management</w:t>
-      </w:r>
-    </w:p>
-    <w:p>
-      <w:pPr>
-        <w:pStyle w:val="Heading2"/>
-        <w:jc w:val="center"/>
-      </w:pPr>
-      <w:r>
-        <w:t>KEY ACHIEVEMENTS</w:t>
-      </w:r>
-    </w:p>
-    <w:p>
-      <w:pPr>
-        <w:pStyle w:val="ListBullet"/>
-      </w:pPr>
-      <w:r>
-        <w:t>Led the development and execution of a multi-year country strategy, aligning with global priorities and enhancing program impact.</w:t>
-      </w:r>
-    </w:p>
-    <w:p>
-      <w:pPr>
-        <w:pStyle w:val="ListBullet"/>
-      </w:pPr>
-      <w:r>
-        <w:t>Successfully mobilized significant resources from institutional donors and private sector partners, securing sustainable funding.</w:t>
-      </w:r>
-    </w:p>
-    <w:p>
-      <w:pPr>
-        <w:pStyle w:val="ListBullet"/>
-      </w:pPr>
-      <w:r>
-        <w:t>Championed a results-oriented culture by setting clear goals and fostering a collaborative team environment.</w:t>
-      </w:r>
-    </w:p>
-    <w:p>
-      <w:pPr>
-        <w:pStyle w:val="ListBullet"/>
-      </w:pPr>
-      <w:r>
-        <w:t>Strengthened partnerships with civil society organizations, promoting local ownership and co-creating solutions.</w:t>
-      </w:r>
-    </w:p>
-    <w:p>
-      <w:pPr>
-        <w:pStyle w:val="ListBullet"/>
-      </w:pPr>
-      <w:r>
-        <w:t>Implemented risk management strategies to safeguard resources and ensure compliance with legal standards.</w:t>
+        <w:t>Strategic Leadership &amp; Program Management | Resource Mobilization &amp; Fundraising | Team Leadership &amp; Capacity Building | Partnership Building &amp; Stakeholder Engagement | Financial &amp; Operational Management | Gender and Diversity Sensitivity | Program Design &amp; Impact Measurement | Disaster Risk Reduction &amp; Resilience Building | People and Relationship Management | Operational &amp; Financial Management | Innovation &amp; Adaptability | Advocacy &amp; Thought Leadership | Problem-Solving | Flexibility | Negotiation | Decision Making | Risk Management | Donor Compliance | Shared-Value Partnerships</w:t>
       </w:r>
     </w:p>
     <w:p>
@@ -110,12 +59,12 @@
         <w:rPr>
           <w:b/>
         </w:rPr>
-        <w:t>Country Director | 2015 - Present</w:t>
+        <w:t>Startup Lead | June 2024</w:t>
       </w:r>
     </w:p>
     <w:p>
       <w:r>
-        <w:t>CARE Kenya</w:t>
+        <w:t>Mercy Corps</w:t>
       </w:r>
     </w:p>
     <w:p>
@@ -123,7 +72,7 @@
         <w:pStyle w:val="ListBullet"/>
       </w:pPr>
       <w:r>
-        <w:t>Led the strategic planning and implementation of CARE Kenya's country strategy, focusing on climate resilience and gender equality.</w:t>
+        <w:t>Established and managed a €12M EC-funded food security program, aligning with organizational goals to address poverty and climate change adaptation.</w:t>
       </w:r>
     </w:p>
     <w:p>
@@ -131,7 +80,7 @@
         <w:pStyle w:val="ListBullet"/>
       </w:pPr>
       <w:r>
-        <w:t>Developed innovative resource mobilization strategies, securing funding from diverse donors and enhancing financial sustainability.</w:t>
+        <w:t>Led recruitment and development of a diverse program team, fostering a culture of collaboration and accountability.</w:t>
       </w:r>
     </w:p>
     <w:p>
@@ -139,7 +88,7 @@
         <w:pStyle w:val="ListBullet"/>
       </w:pPr>
       <w:r>
-        <w:t>Positioned CARE Kenya as a thought leader in humanitarian response through evidence-based program design and advocacy.</w:t>
+        <w:t>Implemented a comprehensive MEAL framework, enhancing program responsiveness and impact measurement.</w:t>
       </w:r>
     </w:p>
     <w:p>
@@ -147,7 +96,7 @@
         <w:pStyle w:val="ListBullet"/>
       </w:pPr>
       <w:r>
-        <w:t>Fostered a culture of collaboration and accountability within a multidisciplinary team, enhancing professional growth and leadership development.</w:t>
+        <w:t>Cultivated strategic partnerships with stakeholders, enhancing program reach and sustainability.</w:t>
       </w:r>
     </w:p>
     <w:p>
@@ -155,52 +104,7 @@
         <w:pStyle w:val="ListBullet"/>
       </w:pPr>
       <w:r>
-        <w:t>Executed risk management initiatives to mitigate fraud and ensure compliance with CARE's global standards.</w:t>
-      </w:r>
-    </w:p>
-    <w:p>
-      <w:r>
-        <w:rPr>
-          <w:b/>
-        </w:rPr>
-        <w:t>Program Manager | 2010 - 2015</w:t>
-      </w:r>
-    </w:p>
-    <w:p>
-      <w:r>
-        <w:t>International Development Organization</w:t>
-      </w:r>
-    </w:p>
-    <w:p>
-      <w:pPr>
-        <w:pStyle w:val="ListBullet"/>
-      </w:pPr>
-      <w:r>
-        <w:t>Managed multi-million-dollar budgets with a focus on accountability and value for money, ensuring financial sustainability.</w:t>
-      </w:r>
-    </w:p>
-    <w:p>
-      <w:pPr>
-        <w:pStyle w:val="ListBullet"/>
-      </w:pPr>
-      <w:r>
-        <w:t>Cultivated partnerships with government agencies and private sector stakeholders, enhancing program reach and impact.</w:t>
-      </w:r>
-    </w:p>
-    <w:p>
-      <w:pPr>
-        <w:pStyle w:val="ListBullet"/>
-      </w:pPr>
-      <w:r>
-        <w:t>Designed and scaled evidence-based programs addressing poverty alleviation and gender inequality.</w:t>
-      </w:r>
-    </w:p>
-    <w:p>
-      <w:pPr>
-        <w:pStyle w:val="ListBullet"/>
-      </w:pPr>
-      <w:r>
-        <w:t>Led cross-cultural teams in capacity building and conflict resolution, fostering a resilient and motivated workforce.</w:t>
+        <w:t>Ensured compliance with donor regulations and financial management standards, safeguarding resources and ensuring transparency.</w:t>
       </w:r>
     </w:p>
     <w:p>
@@ -214,12 +118,22 @@
     </w:p>
     <w:p>
       <w:r>
-        <w:t>Master of Arts in International Development - University of Nairobi (2009)</w:t>
+        <w:t>PhD in Disaster Management &amp; Sustainable Development - Masinde Muliro University of Science and Technology (December 2024)</w:t>
       </w:r>
     </w:p>
     <w:p>
       <w:r>
-        <w:t>Bachelor of Arts in Political Science - Kenyatta University (2006)</w:t>
+        <w:t>MSc in Civil Engineering (Environmental Health option) - University of Nairobi (2011)</w:t>
+      </w:r>
+    </w:p>
+    <w:p>
+      <w:r>
+        <w:t>B.Sc. (Hons) in Civil Engineering - Jomo Kenyatta University of Agriculture and Technology (2002)</w:t>
+      </w:r>
+    </w:p>
+    <w:p>
+      <w:r>
+        <w:t>Diploma in International Environmental Law - United Nations Institute for Training and Research (UNITAR)</w:t>
       </w:r>
     </w:p>
     <w:p>
@@ -233,12 +147,42 @@
     </w:p>
     <w:p>
       <w:r>
-        <w:t>Project Management Professional (PMP) (2012) - Project Management Institute</w:t>
+        <w:t>Project and Infrastructure Financing (2024) - The Knowledge Academy</w:t>
       </w:r>
     </w:p>
     <w:p>
       <w:r>
-        <w:t>Certified Risk Management Professional (CRMP) (2014) - Risk Management Society</w:t>
+        <w:t>Personal MBA (2023) - Pan African Leadership Institute</w:t>
+      </w:r>
+    </w:p>
+    <w:p>
+      <w:r>
+        <w:t>Political Economy Analysis in Action (2020) - Overseas Development Institute</w:t>
+      </w:r>
+    </w:p>
+    <w:p>
+      <w:r>
+        <w:t>System Dynamics Modelling for Business Analysis (2019) - TU Berlin, Germany</w:t>
+      </w:r>
+    </w:p>
+    <w:p>
+      <w:r>
+        <w:t>People Management Training (2019) - Danish Refugee Council</w:t>
+      </w:r>
+    </w:p>
+    <w:p>
+      <w:r>
+        <w:t>Advanced System Dynamics (2015) - Universitat Politècnica de Catalunya, Spain</w:t>
+      </w:r>
+    </w:p>
+    <w:p>
+      <w:r>
+        <w:t>GIS and Remote Sensing (2015) - RCMRD, Kenya</w:t>
+      </w:r>
+    </w:p>
+    <w:p>
+      <w:r>
+        <w:t>Gender Mainstreaming, Harassment at Workplace, and Work Ethics (2014) - UNDP</w:t>
       </w:r>
     </w:p>
     <w:sectPr>

</xml_diff>